<commit_message>
Diagramas de  Classe por ECU imcompletos
</commit_message>
<xml_diff>
--- a/Modelo de Caso de Uso (MCU)/Descrição/ECU_001_Efetuar_Login.docx
+++ b/Modelo de Caso de Uso (MCU)/Descrição/ECU_001_Efetuar_Login.docx
@@ -1,6 +1,6 @@
 
 <file path=word/document.xml><?xml version="1.0" encoding="utf-8"?>
-<w:document xmlns:wpc="http://schemas.microsoft.com/office/word/2010/wordprocessingCanvas" xmlns:mc="http://schemas.openxmlformats.org/markup-compatibility/2006" xmlns:o="urn:schemas-microsoft-com:office:office" xmlns:r="http://schemas.openxmlformats.org/officeDocument/2006/relationships" xmlns:m="http://schemas.openxmlformats.org/officeDocument/2006/math" xmlns:v="urn:schemas-microsoft-com:vml" xmlns:wp14="http://schemas.microsoft.com/office/word/2010/wordprocessingDrawing" xmlns:wp="http://schemas.openxmlformats.org/drawingml/2006/wordprocessingDrawing" xmlns:w10="urn:schemas-microsoft-com:office:word" xmlns:w="http://schemas.openxmlformats.org/wordprocessingml/2006/main" xmlns:w14="http://schemas.microsoft.com/office/word/2010/wordml" xmlns:w15="http://schemas.microsoft.com/office/word/2012/wordml" xmlns:wpg="http://schemas.microsoft.com/office/word/2010/wordprocessingGroup" xmlns:wpi="http://schemas.microsoft.com/office/word/2010/wordprocessingInk" xmlns:wne="http://schemas.microsoft.com/office/word/2006/wordml" xmlns:wps="http://schemas.microsoft.com/office/word/2010/wordprocessingShape" mc:Ignorable="w14 w15 wp14">
+<w:document xmlns:wpc="http://schemas.microsoft.com/office/word/2010/wordprocessingCanvas" xmlns:cx="http://schemas.microsoft.com/office/drawing/2014/chartex" xmlns:cx1="http://schemas.microsoft.com/office/drawing/2015/9/8/chartex" xmlns:cx2="http://schemas.microsoft.com/office/drawing/2015/10/21/chartex" xmlns:cx3="http://schemas.microsoft.com/office/drawing/2016/5/9/chartex" xmlns:cx4="http://schemas.microsoft.com/office/drawing/2016/5/10/chartex" xmlns:cx5="http://schemas.microsoft.com/office/drawing/2016/5/11/chartex" xmlns:cx6="http://schemas.microsoft.com/office/drawing/2016/5/12/chartex" xmlns:cx7="http://schemas.microsoft.com/office/drawing/2016/5/13/chartex" xmlns:cx8="http://schemas.microsoft.com/office/drawing/2016/5/14/chartex" xmlns:mc="http://schemas.openxmlformats.org/markup-compatibility/2006" xmlns:o="urn:schemas-microsoft-com:office:office" xmlns:r="http://schemas.openxmlformats.org/officeDocument/2006/relationships" xmlns:m="http://schemas.openxmlformats.org/officeDocument/2006/math" xmlns:v="urn:schemas-microsoft-com:vml" xmlns:wp14="http://schemas.microsoft.com/office/word/2010/wordprocessingDrawing" xmlns:wp="http://schemas.openxmlformats.org/drawingml/2006/wordprocessingDrawing" xmlns:w10="urn:schemas-microsoft-com:office:word" xmlns:w="http://schemas.openxmlformats.org/wordprocessingml/2006/main" xmlns:w14="http://schemas.microsoft.com/office/word/2010/wordml" xmlns:w15="http://schemas.microsoft.com/office/word/2012/wordml" xmlns:w16se="http://schemas.microsoft.com/office/word/2015/wordml/symex" xmlns:wpg="http://schemas.microsoft.com/office/word/2010/wordprocessingGroup" xmlns:wpi="http://schemas.microsoft.com/office/word/2010/wordprocessingInk" xmlns:wne="http://schemas.microsoft.com/office/word/2006/wordml" xmlns:wps="http://schemas.microsoft.com/office/word/2010/wordprocessingShape" mc:Ignorable="w14 w15 w16se wp14">
   <w:body>
     <w:p>
       <w:pPr>
@@ -924,8 +924,6 @@
             <w:t>Sumário</w:t>
           </w:r>
         </w:p>
-        <w:bookmarkStart w:id="0" w:name="_GoBack"/>
-        <w:bookmarkEnd w:id="0"/>
         <w:p>
           <w:pPr>
             <w:pStyle w:val="Sumrio1"/>
@@ -2419,36 +2417,36 @@
       <w:pPr>
         <w:pStyle w:val="Ttulo1"/>
       </w:pPr>
-      <w:bookmarkStart w:id="1" w:name="_Toc479068393"/>
+      <w:bookmarkStart w:id="0" w:name="_Toc479068393"/>
       <w:r>
         <w:lastRenderedPageBreak/>
         <w:t>OBJETIVO</w:t>
       </w:r>
+      <w:bookmarkEnd w:id="0"/>
+    </w:p>
+    <w:p/>
+    <w:p>
+      <w:pPr>
+        <w:jc w:val="both"/>
+      </w:pPr>
+      <w:r>
+        <w:t>O objetivo deste caso de uso é descrever as operações necessárias para efetuar login, realizar cadastro e recuperar senha.</w:t>
+      </w:r>
+    </w:p>
+    <w:p>
+      <w:pPr>
+        <w:jc w:val="both"/>
+      </w:pPr>
+    </w:p>
+    <w:p>
+      <w:pPr>
+        <w:pStyle w:val="Ttulo1"/>
+      </w:pPr>
+      <w:bookmarkStart w:id="1" w:name="_Toc479068394"/>
+      <w:r>
+        <w:t>ATORES</w:t>
+      </w:r>
       <w:bookmarkEnd w:id="1"/>
-    </w:p>
-    <w:p/>
-    <w:p>
-      <w:pPr>
-        <w:jc w:val="both"/>
-      </w:pPr>
-      <w:r>
-        <w:t>O objetivo deste caso de uso é descrever as operações necessárias para efetuar login, realizar cadastro e recuperar senha.</w:t>
-      </w:r>
-    </w:p>
-    <w:p>
-      <w:pPr>
-        <w:jc w:val="both"/>
-      </w:pPr>
-    </w:p>
-    <w:p>
-      <w:pPr>
-        <w:pStyle w:val="Ttulo1"/>
-      </w:pPr>
-      <w:bookmarkStart w:id="2" w:name="_Toc479068394"/>
-      <w:r>
-        <w:t>ATORES</w:t>
-      </w:r>
-      <w:bookmarkEnd w:id="2"/>
     </w:p>
     <w:p/>
     <w:p>
@@ -2539,26 +2537,26 @@
       <w:pPr>
         <w:pStyle w:val="Ttulo1"/>
       </w:pPr>
-      <w:bookmarkStart w:id="3" w:name="_Toc479068395"/>
+      <w:bookmarkStart w:id="2" w:name="_Toc479068395"/>
       <w:r>
         <w:t>PRÉ-CONDIÇÕES</w:t>
       </w:r>
+      <w:bookmarkEnd w:id="2"/>
+    </w:p>
+    <w:p>
+      <w:r>
+        <w:t>N.A.</w:t>
+      </w:r>
+    </w:p>
+    <w:p>
+      <w:pPr>
+        <w:pStyle w:val="Ttulo1"/>
+      </w:pPr>
+      <w:bookmarkStart w:id="3" w:name="_Toc479068396"/>
+      <w:r>
+        <w:t>FLUXO DE EVENTOS</w:t>
+      </w:r>
       <w:bookmarkEnd w:id="3"/>
-    </w:p>
-    <w:p>
-      <w:r>
-        <w:t>N.A.</w:t>
-      </w:r>
-    </w:p>
-    <w:p>
-      <w:pPr>
-        <w:pStyle w:val="Ttulo1"/>
-      </w:pPr>
-      <w:bookmarkStart w:id="4" w:name="_Toc479068396"/>
-      <w:r>
-        <w:t>FLUXO DE EVENTOS</w:t>
-      </w:r>
-      <w:bookmarkEnd w:id="4"/>
     </w:p>
     <w:p/>
     <w:p>
@@ -2569,11 +2567,11 @@
           <w:numId w:val="2"/>
         </w:numPr>
       </w:pPr>
-      <w:bookmarkStart w:id="5" w:name="_Toc479068397"/>
+      <w:bookmarkStart w:id="4" w:name="_Toc479068397"/>
       <w:r>
         <w:t>FLUXO PRINCIPAL – EFETUAR LOGIN</w:t>
       </w:r>
-      <w:bookmarkEnd w:id="5"/>
+      <w:bookmarkEnd w:id="4"/>
     </w:p>
     <w:p>
       <w:pPr>
@@ -2585,16 +2583,11 @@
         <w:jc w:val="both"/>
       </w:pPr>
       <w:r>
-        <w:t xml:space="preserve">O fluxo é iniciado quando o ator acessa a determinada url: </w:t>
-      </w:r>
-      <w:hyperlink r:id="rId12" w:history="1">
-        <w:r>
-          <w:rPr>
-            <w:rStyle w:val="Hyperlink"/>
-          </w:rPr>
-          <w:t>http://www.sgbbiblioteca.ufg.br</w:t>
-        </w:r>
-      </w:hyperlink>
+        <w:t xml:space="preserve">O fluxo é iniciado quando o ator acessa </w:t>
+      </w:r>
+      <w:r>
+        <w:t>a tela inicial</w:t>
+      </w:r>
       <w:r>
         <w:t>;</w:t>
       </w:r>
@@ -2609,15 +2602,7 @@
         <w:jc w:val="both"/>
       </w:pPr>
       <w:r>
-        <w:t xml:space="preserve">O sistema apresenta a tela para </w:t>
-      </w:r>
-      <w:proofErr w:type="spellStart"/>
-      <w:r>
-        <w:t>login</w:t>
-      </w:r>
-      <w:proofErr w:type="spellEnd"/>
-      <w:r>
-        <w:t xml:space="preserve">; </w:t>
+        <w:t xml:space="preserve">O sistema apresenta a tela para login; </w:t>
       </w:r>
       <w:r>
         <w:rPr>
@@ -2648,15 +2633,7 @@
         <w:jc w:val="both"/>
       </w:pPr>
       <w:r>
-        <w:t>O Ator preenche os campos e seleciona a opção &lt;&lt;</w:t>
-      </w:r>
-      <w:proofErr w:type="spellStart"/>
-      <w:r>
-        <w:t>Logar</w:t>
-      </w:r>
-      <w:proofErr w:type="spellEnd"/>
-      <w:r>
-        <w:t xml:space="preserve">&gt;&gt;; </w:t>
+        <w:t xml:space="preserve">O Ator preenche os campos e seleciona a opção &lt;&lt;Logar&gt;&gt;; </w:t>
       </w:r>
       <w:r>
         <w:rPr>
@@ -2725,6 +2702,8 @@
         </w:rPr>
         <w:t xml:space="preserve"> [RN9]</w:t>
       </w:r>
+      <w:bookmarkStart w:id="5" w:name="_GoBack"/>
+      <w:bookmarkEnd w:id="5"/>
     </w:p>
     <w:p>
       <w:pPr>
@@ -3103,7 +3082,6 @@
         <w:jc w:val="both"/>
       </w:pPr>
       <w:r>
-        <w:lastRenderedPageBreak/>
         <w:t xml:space="preserve">O ator preenche o campo e seleciona a opção &lt;&lt;Solicitar Recuperação&gt;&gt;; </w:t>
       </w:r>
       <w:r>
@@ -3123,6 +3101,7 @@
         <w:jc w:val="both"/>
       </w:pPr>
       <w:r>
+        <w:lastRenderedPageBreak/>
         <w:t xml:space="preserve">O sistema envia a recuperação de senha e retorna ao fluxo chamador; </w:t>
       </w:r>
     </w:p>
@@ -3694,25 +3673,7 @@
           <w:iCs/>
           <w:color w:val="000000"/>
         </w:rPr>
-        <w:t xml:space="preserve">Documento de Regra de </w:t>
-      </w:r>
-      <w:proofErr w:type="spellStart"/>
-      <w:r>
-        <w:rPr>
-          <w:rFonts w:cs="Arial"/>
-          <w:iCs/>
-          <w:color w:val="000000"/>
-        </w:rPr>
-        <w:t>Negocio</w:t>
-      </w:r>
-      <w:proofErr w:type="spellEnd"/>
-      <w:r>
-        <w:rPr>
-          <w:rFonts w:cs="Arial"/>
-          <w:iCs/>
-          <w:color w:val="000000"/>
-        </w:rPr>
-        <w:t>:</w:t>
+        <w:t>Documento de Regra de Negocio:</w:t>
       </w:r>
     </w:p>
     <w:p>
@@ -3762,7 +3723,7 @@
 </file>
 
 <file path=word/endnotes.xml><?xml version="1.0" encoding="utf-8"?>
-<w:endnotes xmlns:wpc="http://schemas.microsoft.com/office/word/2010/wordprocessingCanvas" xmlns:mc="http://schemas.openxmlformats.org/markup-compatibility/2006" xmlns:o="urn:schemas-microsoft-com:office:office" xmlns:r="http://schemas.openxmlformats.org/officeDocument/2006/relationships" xmlns:m="http://schemas.openxmlformats.org/officeDocument/2006/math" xmlns:v="urn:schemas-microsoft-com:vml" xmlns:wp14="http://schemas.microsoft.com/office/word/2010/wordprocessingDrawing" xmlns:wp="http://schemas.openxmlformats.org/drawingml/2006/wordprocessingDrawing" xmlns:w10="urn:schemas-microsoft-com:office:word" xmlns:w="http://schemas.openxmlformats.org/wordprocessingml/2006/main" xmlns:w14="http://schemas.microsoft.com/office/word/2010/wordml" xmlns:w15="http://schemas.microsoft.com/office/word/2012/wordml" xmlns:wpg="http://schemas.microsoft.com/office/word/2010/wordprocessingGroup" xmlns:wpi="http://schemas.microsoft.com/office/word/2010/wordprocessingInk" xmlns:wne="http://schemas.microsoft.com/office/word/2006/wordml" xmlns:wps="http://schemas.microsoft.com/office/word/2010/wordprocessingShape" mc:Ignorable="w14 w15 wp14">
+<w:endnotes xmlns:wpc="http://schemas.microsoft.com/office/word/2010/wordprocessingCanvas" xmlns:cx="http://schemas.microsoft.com/office/drawing/2014/chartex" xmlns:cx1="http://schemas.microsoft.com/office/drawing/2015/9/8/chartex" xmlns:cx2="http://schemas.microsoft.com/office/drawing/2015/10/21/chartex" xmlns:cx3="http://schemas.microsoft.com/office/drawing/2016/5/9/chartex" xmlns:cx4="http://schemas.microsoft.com/office/drawing/2016/5/10/chartex" xmlns:cx5="http://schemas.microsoft.com/office/drawing/2016/5/11/chartex" xmlns:cx6="http://schemas.microsoft.com/office/drawing/2016/5/12/chartex" xmlns:cx7="http://schemas.microsoft.com/office/drawing/2016/5/13/chartex" xmlns:cx8="http://schemas.microsoft.com/office/drawing/2016/5/14/chartex" xmlns:mc="http://schemas.openxmlformats.org/markup-compatibility/2006" xmlns:o="urn:schemas-microsoft-com:office:office" xmlns:r="http://schemas.openxmlformats.org/officeDocument/2006/relationships" xmlns:m="http://schemas.openxmlformats.org/officeDocument/2006/math" xmlns:v="urn:schemas-microsoft-com:vml" xmlns:wp14="http://schemas.microsoft.com/office/word/2010/wordprocessingDrawing" xmlns:wp="http://schemas.openxmlformats.org/drawingml/2006/wordprocessingDrawing" xmlns:w10="urn:schemas-microsoft-com:office:word" xmlns:w="http://schemas.openxmlformats.org/wordprocessingml/2006/main" xmlns:w14="http://schemas.microsoft.com/office/word/2010/wordml" xmlns:w15="http://schemas.microsoft.com/office/word/2012/wordml" xmlns:w16se="http://schemas.microsoft.com/office/word/2015/wordml/symex" xmlns:wpg="http://schemas.microsoft.com/office/word/2010/wordprocessingGroup" xmlns:wpi="http://schemas.microsoft.com/office/word/2010/wordprocessingInk" xmlns:wne="http://schemas.microsoft.com/office/word/2006/wordml" xmlns:wps="http://schemas.microsoft.com/office/word/2010/wordprocessingShape" mc:Ignorable="w14 w15 w16se wp14">
   <w:endnote w:type="separator" w:id="-1">
     <w:p>
       <w:pPr>
@@ -3787,7 +3748,7 @@
 </file>
 
 <file path=word/footer1.xml><?xml version="1.0" encoding="utf-8"?>
-<w:ftr xmlns:wpc="http://schemas.microsoft.com/office/word/2010/wordprocessingCanvas" xmlns:mc="http://schemas.openxmlformats.org/markup-compatibility/2006" xmlns:o="urn:schemas-microsoft-com:office:office" xmlns:r="http://schemas.openxmlformats.org/officeDocument/2006/relationships" xmlns:m="http://schemas.openxmlformats.org/officeDocument/2006/math" xmlns:v="urn:schemas-microsoft-com:vml" xmlns:wp14="http://schemas.microsoft.com/office/word/2010/wordprocessingDrawing" xmlns:wp="http://schemas.openxmlformats.org/drawingml/2006/wordprocessingDrawing" xmlns:w10="urn:schemas-microsoft-com:office:word" xmlns:w="http://schemas.openxmlformats.org/wordprocessingml/2006/main" xmlns:w14="http://schemas.microsoft.com/office/word/2010/wordml" xmlns:w15="http://schemas.microsoft.com/office/word/2012/wordml" xmlns:wpg="http://schemas.microsoft.com/office/word/2010/wordprocessingGroup" xmlns:wpi="http://schemas.microsoft.com/office/word/2010/wordprocessingInk" xmlns:wne="http://schemas.microsoft.com/office/word/2006/wordml" xmlns:wps="http://schemas.microsoft.com/office/word/2010/wordprocessingShape" mc:Ignorable="w14 w15 wp14">
+<w:ftr xmlns:wpc="http://schemas.microsoft.com/office/word/2010/wordprocessingCanvas" xmlns:cx="http://schemas.microsoft.com/office/drawing/2014/chartex" xmlns:cx1="http://schemas.microsoft.com/office/drawing/2015/9/8/chartex" xmlns:cx2="http://schemas.microsoft.com/office/drawing/2015/10/21/chartex" xmlns:cx3="http://schemas.microsoft.com/office/drawing/2016/5/9/chartex" xmlns:cx4="http://schemas.microsoft.com/office/drawing/2016/5/10/chartex" xmlns:cx5="http://schemas.microsoft.com/office/drawing/2016/5/11/chartex" xmlns:cx6="http://schemas.microsoft.com/office/drawing/2016/5/12/chartex" xmlns:cx7="http://schemas.microsoft.com/office/drawing/2016/5/13/chartex" xmlns:cx8="http://schemas.microsoft.com/office/drawing/2016/5/14/chartex" xmlns:mc="http://schemas.openxmlformats.org/markup-compatibility/2006" xmlns:o="urn:schemas-microsoft-com:office:office" xmlns:r="http://schemas.openxmlformats.org/officeDocument/2006/relationships" xmlns:m="http://schemas.openxmlformats.org/officeDocument/2006/math" xmlns:v="urn:schemas-microsoft-com:vml" xmlns:wp14="http://schemas.microsoft.com/office/word/2010/wordprocessingDrawing" xmlns:wp="http://schemas.openxmlformats.org/drawingml/2006/wordprocessingDrawing" xmlns:w10="urn:schemas-microsoft-com:office:word" xmlns:w="http://schemas.openxmlformats.org/wordprocessingml/2006/main" xmlns:w14="http://schemas.microsoft.com/office/word/2010/wordml" xmlns:w15="http://schemas.microsoft.com/office/word/2012/wordml" xmlns:w16se="http://schemas.microsoft.com/office/word/2015/wordml/symex" xmlns:wpg="http://schemas.microsoft.com/office/word/2010/wordprocessingGroup" xmlns:wpi="http://schemas.microsoft.com/office/word/2010/wordprocessingInk" xmlns:wne="http://schemas.microsoft.com/office/word/2006/wordml" xmlns:wps="http://schemas.microsoft.com/office/word/2010/wordprocessingShape" mc:Ignorable="w14 w15 w16se wp14">
   <w:sdt>
     <w:sdtPr>
       <w:id w:val="-562021353"/>
@@ -3833,7 +3794,7 @@
 </file>
 
 <file path=word/footer2.xml><?xml version="1.0" encoding="utf-8"?>
-<w:ftr xmlns:wpc="http://schemas.microsoft.com/office/word/2010/wordprocessingCanvas" xmlns:mc="http://schemas.openxmlformats.org/markup-compatibility/2006" xmlns:o="urn:schemas-microsoft-com:office:office" xmlns:r="http://schemas.openxmlformats.org/officeDocument/2006/relationships" xmlns:m="http://schemas.openxmlformats.org/officeDocument/2006/math" xmlns:v="urn:schemas-microsoft-com:vml" xmlns:wp14="http://schemas.microsoft.com/office/word/2010/wordprocessingDrawing" xmlns:wp="http://schemas.openxmlformats.org/drawingml/2006/wordprocessingDrawing" xmlns:w10="urn:schemas-microsoft-com:office:word" xmlns:w="http://schemas.openxmlformats.org/wordprocessingml/2006/main" xmlns:w14="http://schemas.microsoft.com/office/word/2010/wordml" xmlns:w15="http://schemas.microsoft.com/office/word/2012/wordml" xmlns:wpg="http://schemas.microsoft.com/office/word/2010/wordprocessingGroup" xmlns:wpi="http://schemas.microsoft.com/office/word/2010/wordprocessingInk" xmlns:wne="http://schemas.microsoft.com/office/word/2006/wordml" xmlns:wps="http://schemas.microsoft.com/office/word/2010/wordprocessingShape" mc:Ignorable="w14 w15 wp14">
+<w:ftr xmlns:wpc="http://schemas.microsoft.com/office/word/2010/wordprocessingCanvas" xmlns:cx="http://schemas.microsoft.com/office/drawing/2014/chartex" xmlns:cx1="http://schemas.microsoft.com/office/drawing/2015/9/8/chartex" xmlns:cx2="http://schemas.microsoft.com/office/drawing/2015/10/21/chartex" xmlns:cx3="http://schemas.microsoft.com/office/drawing/2016/5/9/chartex" xmlns:cx4="http://schemas.microsoft.com/office/drawing/2016/5/10/chartex" xmlns:cx5="http://schemas.microsoft.com/office/drawing/2016/5/11/chartex" xmlns:cx6="http://schemas.microsoft.com/office/drawing/2016/5/12/chartex" xmlns:cx7="http://schemas.microsoft.com/office/drawing/2016/5/13/chartex" xmlns:cx8="http://schemas.microsoft.com/office/drawing/2016/5/14/chartex" xmlns:mc="http://schemas.openxmlformats.org/markup-compatibility/2006" xmlns:o="urn:schemas-microsoft-com:office:office" xmlns:r="http://schemas.openxmlformats.org/officeDocument/2006/relationships" xmlns:m="http://schemas.openxmlformats.org/officeDocument/2006/math" xmlns:v="urn:schemas-microsoft-com:vml" xmlns:wp14="http://schemas.microsoft.com/office/word/2010/wordprocessingDrawing" xmlns:wp="http://schemas.openxmlformats.org/drawingml/2006/wordprocessingDrawing" xmlns:w10="urn:schemas-microsoft-com:office:word" xmlns:w="http://schemas.openxmlformats.org/wordprocessingml/2006/main" xmlns:w14="http://schemas.microsoft.com/office/word/2010/wordml" xmlns:w15="http://schemas.microsoft.com/office/word/2012/wordml" xmlns:w16se="http://schemas.microsoft.com/office/word/2015/wordml/symex" xmlns:wpg="http://schemas.microsoft.com/office/word/2010/wordprocessingGroup" xmlns:wpi="http://schemas.microsoft.com/office/word/2010/wordprocessingInk" xmlns:wne="http://schemas.microsoft.com/office/word/2006/wordml" xmlns:wps="http://schemas.microsoft.com/office/word/2010/wordprocessingShape" mc:Ignorable="w14 w15 w16se wp14">
   <w:sdt>
     <w:sdtPr>
       <w:id w:val="-353880329"/>
@@ -3862,7 +3823,7 @@
           <w:rPr>
             <w:noProof/>
           </w:rPr>
-          <w:t>3</w:t>
+          <w:t>0</w:t>
         </w:r>
         <w:r>
           <w:fldChar w:fldCharType="end"/>
@@ -3879,7 +3840,7 @@
 </file>
 
 <file path=word/footnotes.xml><?xml version="1.0" encoding="utf-8"?>
-<w:footnotes xmlns:wpc="http://schemas.microsoft.com/office/word/2010/wordprocessingCanvas" xmlns:mc="http://schemas.openxmlformats.org/markup-compatibility/2006" xmlns:o="urn:schemas-microsoft-com:office:office" xmlns:r="http://schemas.openxmlformats.org/officeDocument/2006/relationships" xmlns:m="http://schemas.openxmlformats.org/officeDocument/2006/math" xmlns:v="urn:schemas-microsoft-com:vml" xmlns:wp14="http://schemas.microsoft.com/office/word/2010/wordprocessingDrawing" xmlns:wp="http://schemas.openxmlformats.org/drawingml/2006/wordprocessingDrawing" xmlns:w10="urn:schemas-microsoft-com:office:word" xmlns:w="http://schemas.openxmlformats.org/wordprocessingml/2006/main" xmlns:w14="http://schemas.microsoft.com/office/word/2010/wordml" xmlns:w15="http://schemas.microsoft.com/office/word/2012/wordml" xmlns:wpg="http://schemas.microsoft.com/office/word/2010/wordprocessingGroup" xmlns:wpi="http://schemas.microsoft.com/office/word/2010/wordprocessingInk" xmlns:wne="http://schemas.microsoft.com/office/word/2006/wordml" xmlns:wps="http://schemas.microsoft.com/office/word/2010/wordprocessingShape" mc:Ignorable="w14 w15 wp14">
+<w:footnotes xmlns:wpc="http://schemas.microsoft.com/office/word/2010/wordprocessingCanvas" xmlns:cx="http://schemas.microsoft.com/office/drawing/2014/chartex" xmlns:cx1="http://schemas.microsoft.com/office/drawing/2015/9/8/chartex" xmlns:cx2="http://schemas.microsoft.com/office/drawing/2015/10/21/chartex" xmlns:cx3="http://schemas.microsoft.com/office/drawing/2016/5/9/chartex" xmlns:cx4="http://schemas.microsoft.com/office/drawing/2016/5/10/chartex" xmlns:cx5="http://schemas.microsoft.com/office/drawing/2016/5/11/chartex" xmlns:cx6="http://schemas.microsoft.com/office/drawing/2016/5/12/chartex" xmlns:cx7="http://schemas.microsoft.com/office/drawing/2016/5/13/chartex" xmlns:cx8="http://schemas.microsoft.com/office/drawing/2016/5/14/chartex" xmlns:mc="http://schemas.openxmlformats.org/markup-compatibility/2006" xmlns:o="urn:schemas-microsoft-com:office:office" xmlns:r="http://schemas.openxmlformats.org/officeDocument/2006/relationships" xmlns:m="http://schemas.openxmlformats.org/officeDocument/2006/math" xmlns:v="urn:schemas-microsoft-com:vml" xmlns:wp14="http://schemas.microsoft.com/office/word/2010/wordprocessingDrawing" xmlns:wp="http://schemas.openxmlformats.org/drawingml/2006/wordprocessingDrawing" xmlns:w10="urn:schemas-microsoft-com:office:word" xmlns:w="http://schemas.openxmlformats.org/wordprocessingml/2006/main" xmlns:w14="http://schemas.microsoft.com/office/word/2010/wordml" xmlns:w15="http://schemas.microsoft.com/office/word/2012/wordml" xmlns:w16se="http://schemas.microsoft.com/office/word/2015/wordml/symex" xmlns:wpg="http://schemas.microsoft.com/office/word/2010/wordprocessingGroup" xmlns:wpi="http://schemas.microsoft.com/office/word/2010/wordprocessingInk" xmlns:wne="http://schemas.microsoft.com/office/word/2006/wordml" xmlns:wps="http://schemas.microsoft.com/office/word/2010/wordprocessingShape" mc:Ignorable="w14 w15 w16se wp14">
   <w:footnote w:type="separator" w:id="-1">
     <w:p>
       <w:pPr>
@@ -3904,7 +3865,7 @@
 </file>
 
 <file path=word/header1.xml><?xml version="1.0" encoding="utf-8"?>
-<w:hdr xmlns:wpc="http://schemas.microsoft.com/office/word/2010/wordprocessingCanvas" xmlns:mc="http://schemas.openxmlformats.org/markup-compatibility/2006" xmlns:o="urn:schemas-microsoft-com:office:office" xmlns:r="http://schemas.openxmlformats.org/officeDocument/2006/relationships" xmlns:m="http://schemas.openxmlformats.org/officeDocument/2006/math" xmlns:v="urn:schemas-microsoft-com:vml" xmlns:wp14="http://schemas.microsoft.com/office/word/2010/wordprocessingDrawing" xmlns:wp="http://schemas.openxmlformats.org/drawingml/2006/wordprocessingDrawing" xmlns:w10="urn:schemas-microsoft-com:office:word" xmlns:w="http://schemas.openxmlformats.org/wordprocessingml/2006/main" xmlns:w14="http://schemas.microsoft.com/office/word/2010/wordml" xmlns:w15="http://schemas.microsoft.com/office/word/2012/wordml" xmlns:wpg="http://schemas.microsoft.com/office/word/2010/wordprocessingGroup" xmlns:wpi="http://schemas.microsoft.com/office/word/2010/wordprocessingInk" xmlns:wne="http://schemas.microsoft.com/office/word/2006/wordml" xmlns:wps="http://schemas.microsoft.com/office/word/2010/wordprocessingShape" mc:Ignorable="w14 w15 wp14">
+<w:hdr xmlns:wpc="http://schemas.microsoft.com/office/word/2010/wordprocessingCanvas" xmlns:cx="http://schemas.microsoft.com/office/drawing/2014/chartex" xmlns:cx1="http://schemas.microsoft.com/office/drawing/2015/9/8/chartex" xmlns:cx2="http://schemas.microsoft.com/office/drawing/2015/10/21/chartex" xmlns:cx3="http://schemas.microsoft.com/office/drawing/2016/5/9/chartex" xmlns:cx4="http://schemas.microsoft.com/office/drawing/2016/5/10/chartex" xmlns:cx5="http://schemas.microsoft.com/office/drawing/2016/5/11/chartex" xmlns:cx6="http://schemas.microsoft.com/office/drawing/2016/5/12/chartex" xmlns:cx7="http://schemas.microsoft.com/office/drawing/2016/5/13/chartex" xmlns:cx8="http://schemas.microsoft.com/office/drawing/2016/5/14/chartex" xmlns:mc="http://schemas.openxmlformats.org/markup-compatibility/2006" xmlns:o="urn:schemas-microsoft-com:office:office" xmlns:r="http://schemas.openxmlformats.org/officeDocument/2006/relationships" xmlns:m="http://schemas.openxmlformats.org/officeDocument/2006/math" xmlns:v="urn:schemas-microsoft-com:vml" xmlns:wp14="http://schemas.microsoft.com/office/word/2010/wordprocessingDrawing" xmlns:wp="http://schemas.openxmlformats.org/drawingml/2006/wordprocessingDrawing" xmlns:w10="urn:schemas-microsoft-com:office:word" xmlns:w="http://schemas.openxmlformats.org/wordprocessingml/2006/main" xmlns:w14="http://schemas.microsoft.com/office/word/2010/wordml" xmlns:w15="http://schemas.microsoft.com/office/word/2012/wordml" xmlns:w16se="http://schemas.microsoft.com/office/word/2015/wordml/symex" xmlns:wpg="http://schemas.microsoft.com/office/word/2010/wordprocessingGroup" xmlns:wpi="http://schemas.microsoft.com/office/word/2010/wordprocessingInk" xmlns:wne="http://schemas.microsoft.com/office/word/2006/wordml" xmlns:wps="http://schemas.microsoft.com/office/word/2010/wordprocessingShape" mc:Ignorable="w14 w15 w16se wp14">
   <w:tbl>
     <w:tblPr>
       <w:tblW w:w="9408" w:type="dxa"/>
@@ -4054,23 +4015,7 @@
               <w:rFonts w:cs="Arial"/>
               <w:bCs/>
             </w:rPr>
-            <w:t>ECU_001</w:t>
-          </w:r>
-          <w:proofErr w:type="gramStart"/>
-          <w:r>
-            <w:rPr>
-              <w:rFonts w:cs="Arial"/>
-              <w:bCs/>
-            </w:rPr>
-            <w:t>_Efetuar</w:t>
-          </w:r>
-          <w:proofErr w:type="gramEnd"/>
-          <w:r>
-            <w:rPr>
-              <w:rFonts w:cs="Arial"/>
-              <w:bCs/>
-            </w:rPr>
-            <w:t>_Login</w:t>
+            <w:t>ECU_001_Efetuar_Login</w:t>
           </w:r>
           <w:r>
             <w:rPr>
@@ -4131,7 +4076,7 @@
 </file>
 
 <file path=word/header2.xml><?xml version="1.0" encoding="utf-8"?>
-<w:hdr xmlns:wpc="http://schemas.microsoft.com/office/word/2010/wordprocessingCanvas" xmlns:mc="http://schemas.openxmlformats.org/markup-compatibility/2006" xmlns:o="urn:schemas-microsoft-com:office:office" xmlns:r="http://schemas.openxmlformats.org/officeDocument/2006/relationships" xmlns:m="http://schemas.openxmlformats.org/officeDocument/2006/math" xmlns:v="urn:schemas-microsoft-com:vml" xmlns:wp14="http://schemas.microsoft.com/office/word/2010/wordprocessingDrawing" xmlns:wp="http://schemas.openxmlformats.org/drawingml/2006/wordprocessingDrawing" xmlns:w10="urn:schemas-microsoft-com:office:word" xmlns:w="http://schemas.openxmlformats.org/wordprocessingml/2006/main" xmlns:w14="http://schemas.microsoft.com/office/word/2010/wordml" xmlns:w15="http://schemas.microsoft.com/office/word/2012/wordml" xmlns:wpg="http://schemas.microsoft.com/office/word/2010/wordprocessingGroup" xmlns:wpi="http://schemas.microsoft.com/office/word/2010/wordprocessingInk" xmlns:wne="http://schemas.microsoft.com/office/word/2006/wordml" xmlns:wps="http://schemas.microsoft.com/office/word/2010/wordprocessingShape" mc:Ignorable="w14 w15 wp14">
+<w:hdr xmlns:wpc="http://schemas.microsoft.com/office/word/2010/wordprocessingCanvas" xmlns:cx="http://schemas.microsoft.com/office/drawing/2014/chartex" xmlns:cx1="http://schemas.microsoft.com/office/drawing/2015/9/8/chartex" xmlns:cx2="http://schemas.microsoft.com/office/drawing/2015/10/21/chartex" xmlns:cx3="http://schemas.microsoft.com/office/drawing/2016/5/9/chartex" xmlns:cx4="http://schemas.microsoft.com/office/drawing/2016/5/10/chartex" xmlns:cx5="http://schemas.microsoft.com/office/drawing/2016/5/11/chartex" xmlns:cx6="http://schemas.microsoft.com/office/drawing/2016/5/12/chartex" xmlns:cx7="http://schemas.microsoft.com/office/drawing/2016/5/13/chartex" xmlns:cx8="http://schemas.microsoft.com/office/drawing/2016/5/14/chartex" xmlns:mc="http://schemas.openxmlformats.org/markup-compatibility/2006" xmlns:o="urn:schemas-microsoft-com:office:office" xmlns:r="http://schemas.openxmlformats.org/officeDocument/2006/relationships" xmlns:m="http://schemas.openxmlformats.org/officeDocument/2006/math" xmlns:v="urn:schemas-microsoft-com:vml" xmlns:wp14="http://schemas.microsoft.com/office/word/2010/wordprocessingDrawing" xmlns:wp="http://schemas.openxmlformats.org/drawingml/2006/wordprocessingDrawing" xmlns:w10="urn:schemas-microsoft-com:office:word" xmlns:w="http://schemas.openxmlformats.org/wordprocessingml/2006/main" xmlns:w14="http://schemas.microsoft.com/office/word/2010/wordml" xmlns:w15="http://schemas.microsoft.com/office/word/2012/wordml" xmlns:w16se="http://schemas.microsoft.com/office/word/2015/wordml/symex" xmlns:wpg="http://schemas.microsoft.com/office/word/2010/wordprocessingGroup" xmlns:wpi="http://schemas.microsoft.com/office/word/2010/wordprocessingInk" xmlns:wne="http://schemas.microsoft.com/office/word/2006/wordml" xmlns:wps="http://schemas.microsoft.com/office/word/2010/wordprocessingShape" mc:Ignorable="w14 w15 w16se wp14">
   <w:p>
     <w:pPr>
       <w:pStyle w:val="Cabealho"/>
@@ -4146,7 +4091,7 @@
 </file>
 
 <file path=word/numbering.xml><?xml version="1.0" encoding="utf-8"?>
-<w:numbering xmlns:wpc="http://schemas.microsoft.com/office/word/2010/wordprocessingCanvas" xmlns:mc="http://schemas.openxmlformats.org/markup-compatibility/2006" xmlns:o="urn:schemas-microsoft-com:office:office" xmlns:r="http://schemas.openxmlformats.org/officeDocument/2006/relationships" xmlns:m="http://schemas.openxmlformats.org/officeDocument/2006/math" xmlns:v="urn:schemas-microsoft-com:vml" xmlns:wp14="http://schemas.microsoft.com/office/word/2010/wordprocessingDrawing" xmlns:wp="http://schemas.openxmlformats.org/drawingml/2006/wordprocessingDrawing" xmlns:w10="urn:schemas-microsoft-com:office:word" xmlns:w="http://schemas.openxmlformats.org/wordprocessingml/2006/main" xmlns:w14="http://schemas.microsoft.com/office/word/2010/wordml" xmlns:w15="http://schemas.microsoft.com/office/word/2012/wordml" xmlns:wpg="http://schemas.microsoft.com/office/word/2010/wordprocessingGroup" xmlns:wpi="http://schemas.microsoft.com/office/word/2010/wordprocessingInk" xmlns:wne="http://schemas.microsoft.com/office/word/2006/wordml" xmlns:wps="http://schemas.microsoft.com/office/word/2010/wordprocessingShape" mc:Ignorable="w14 w15 wp14">
+<w:numbering xmlns:wpc="http://schemas.microsoft.com/office/word/2010/wordprocessingCanvas" xmlns:cx="http://schemas.microsoft.com/office/drawing/2014/chartex" xmlns:cx1="http://schemas.microsoft.com/office/drawing/2015/9/8/chartex" xmlns:cx2="http://schemas.microsoft.com/office/drawing/2015/10/21/chartex" xmlns:cx3="http://schemas.microsoft.com/office/drawing/2016/5/9/chartex" xmlns:cx4="http://schemas.microsoft.com/office/drawing/2016/5/10/chartex" xmlns:cx5="http://schemas.microsoft.com/office/drawing/2016/5/11/chartex" xmlns:cx6="http://schemas.microsoft.com/office/drawing/2016/5/12/chartex" xmlns:cx7="http://schemas.microsoft.com/office/drawing/2016/5/13/chartex" xmlns:cx8="http://schemas.microsoft.com/office/drawing/2016/5/14/chartex" xmlns:mc="http://schemas.openxmlformats.org/markup-compatibility/2006" xmlns:o="urn:schemas-microsoft-com:office:office" xmlns:r="http://schemas.openxmlformats.org/officeDocument/2006/relationships" xmlns:m="http://schemas.openxmlformats.org/officeDocument/2006/math" xmlns:v="urn:schemas-microsoft-com:vml" xmlns:wp14="http://schemas.microsoft.com/office/word/2010/wordprocessingDrawing" xmlns:wp="http://schemas.openxmlformats.org/drawingml/2006/wordprocessingDrawing" xmlns:w10="urn:schemas-microsoft-com:office:word" xmlns:w="http://schemas.openxmlformats.org/wordprocessingml/2006/main" xmlns:w14="http://schemas.microsoft.com/office/word/2010/wordml" xmlns:w15="http://schemas.microsoft.com/office/word/2012/wordml" xmlns:w16se="http://schemas.microsoft.com/office/word/2015/wordml/symex" xmlns:wpg="http://schemas.microsoft.com/office/word/2010/wordprocessingGroup" xmlns:wpi="http://schemas.microsoft.com/office/word/2010/wordprocessingInk" xmlns:wne="http://schemas.microsoft.com/office/word/2006/wordml" xmlns:wps="http://schemas.microsoft.com/office/word/2010/wordprocessingShape" mc:Ignorable="w14 w15 w16se wp14">
   <w:abstractNum w:abstractNumId="0" w15:restartNumberingAfterBreak="0">
     <w:nsid w:val="02A17F80"/>
     <w:multiLevelType w:val="multilevel"/>
@@ -5367,7 +5312,7 @@
 </file>
 
 <file path=word/styles.xml><?xml version="1.0" encoding="utf-8"?>
-<w:styles xmlns:mc="http://schemas.openxmlformats.org/markup-compatibility/2006" xmlns:r="http://schemas.openxmlformats.org/officeDocument/2006/relationships" xmlns:w="http://schemas.openxmlformats.org/wordprocessingml/2006/main" xmlns:w14="http://schemas.microsoft.com/office/word/2010/wordml" xmlns:w15="http://schemas.microsoft.com/office/word/2012/wordml" mc:Ignorable="w14 w15">
+<w:styles xmlns:mc="http://schemas.openxmlformats.org/markup-compatibility/2006" xmlns:r="http://schemas.openxmlformats.org/officeDocument/2006/relationships" xmlns:w="http://schemas.openxmlformats.org/wordprocessingml/2006/main" xmlns:w14="http://schemas.microsoft.com/office/word/2010/wordml" xmlns:w15="http://schemas.microsoft.com/office/word/2012/wordml" xmlns:w16se="http://schemas.microsoft.com/office/word/2015/wordml/symex" mc:Ignorable="w14 w15 w16se">
   <w:docDefaults>
     <w:rPrDefault>
       <w:rPr>
@@ -5383,7 +5328,7 @@
       </w:pPr>
     </w:pPrDefault>
   </w:docDefaults>
-  <w:latentStyles w:defLockedState="0" w:defUIPriority="99" w:defSemiHidden="0" w:defUnhideWhenUsed="0" w:defQFormat="0" w:count="371">
+  <w:latentStyles w:defLockedState="0" w:defUIPriority="99" w:defSemiHidden="0" w:defUnhideWhenUsed="0" w:defQFormat="0" w:count="374">
     <w:lsdException w:name="Normal" w:uiPriority="0" w:qFormat="1"/>
     <w:lsdException w:name="heading 1" w:uiPriority="9" w:qFormat="1"/>
     <w:lsdException w:name="heading 2" w:semiHidden="1" w:uiPriority="9" w:unhideWhenUsed="1" w:qFormat="1"/>
@@ -5489,7 +5434,6 @@
     <w:lsdException w:name="HTML Sample" w:semiHidden="1" w:unhideWhenUsed="1"/>
     <w:lsdException w:name="HTML Typewriter" w:semiHidden="1" w:unhideWhenUsed="1"/>
     <w:lsdException w:name="HTML Variable" w:semiHidden="1" w:unhideWhenUsed="1"/>
-    <w:lsdException w:name="Normal Table" w:semiHidden="1" w:unhideWhenUsed="1"/>
     <w:lsdException w:name="annotation subject" w:semiHidden="1" w:unhideWhenUsed="1"/>
     <w:lsdException w:name="No List" w:semiHidden="1" w:unhideWhenUsed="1"/>
     <w:lsdException w:name="Outline List 1" w:semiHidden="1" w:unhideWhenUsed="1"/>
@@ -5534,7 +5478,6 @@
     <w:lsdException w:name="Table Professional" w:semiHidden="1" w:unhideWhenUsed="1"/>
     <w:lsdException w:name="Table Subtle 1" w:semiHidden="1" w:unhideWhenUsed="1"/>
     <w:lsdException w:name="Table Subtle 2" w:semiHidden="1" w:unhideWhenUsed="1"/>
-    <w:lsdException w:name="Table Web 1" w:semiHidden="1" w:unhideWhenUsed="1"/>
     <w:lsdException w:name="Table Web 2" w:semiHidden="1" w:unhideWhenUsed="1"/>
     <w:lsdException w:name="Table Web 3" w:semiHidden="1" w:unhideWhenUsed="1"/>
     <w:lsdException w:name="Balloon Text" w:semiHidden="1" w:unhideWhenUsed="1"/>
@@ -5755,6 +5698,9 @@
     <w:lsdException w:name="List Table 5 Dark Accent 6" w:uiPriority="50"/>
     <w:lsdException w:name="List Table 6 Colorful Accent 6" w:uiPriority="51"/>
     <w:lsdException w:name="List Table 7 Colorful Accent 6" w:uiPriority="52"/>
+    <w:lsdException w:name="Mention" w:semiHidden="1" w:unhideWhenUsed="1"/>
+    <w:lsdException w:name="Smart Hyperlink" w:semiHidden="1" w:unhideWhenUsed="1"/>
+    <w:lsdException w:name="Hashtag" w:semiHidden="1" w:unhideWhenUsed="1"/>
   </w:latentStyles>
   <w:style w:type="paragraph" w:default="1" w:styleId="Normal">
     <w:name w:val="Normal"/>
@@ -6396,7 +6342,7 @@
 </file>
 
 <file path=customXml/itemProps1.xml><?xml version="1.0" encoding="utf-8"?>
-<ds:datastoreItem xmlns:ds="http://schemas.openxmlformats.org/officeDocument/2006/customXml" ds:itemID="{CCBE0B1A-02DD-48BD-BD8D-B76050F1F6DB}">
+<ds:datastoreItem xmlns:ds="http://schemas.openxmlformats.org/officeDocument/2006/customXml" ds:itemID="{B73DA51A-E32F-41DB-896E-27B862E0C6D4}">
   <ds:schemaRefs>
     <ds:schemaRef ds:uri="http://schemas.openxmlformats.org/officeDocument/2006/bibliography"/>
   </ds:schemaRefs>

</xml_diff>